<commit_message>
Syncing with version 28.0.38991.0
</commit_message>
<xml_diff>
--- a/Apps/W1/PaymentPractices/app/src/Reports/Payment Practice by Period.docx
+++ b/Apps/W1/PaymentPractices/app/src/Reports/Payment Practice by Period.docx
@@ -2301,21 +2301,21 @@
  
  < N a v W o r d R e p o r t X m l P a r t   x m l n s = " u r n : m i c r o s o f t - d y n a m i c s - n a v / r e p o r t s / P a y m e n t _ P r a c t i c e / 6 8 5 / " >   
-     < B C R e p o r t I n f o r m a t i o n   x m l n s = " " > +     < B C R e p o r t I n f o r m a t i o n >   
          < R e p o r t M e t a d a t a >   
-             < E x t e n s i o n I D > E x t e n s i o n   I D < / E x t e n s i o n I D > - 
-             < E x t e n s i o n N a m e > E x t e n s i o n   n a m e < / E x t e n s i o n N a m e > - 
-             < E x t e n s i o n P u b l i s h e r > E x t e n s i o n   p u b l i s h e r < / E x t e n s i o n P u b l i s h e r > - 
-             < E x t e n s i o n V e r s i o n > E x t e n s i o n   v e r s i o n < / E x t e n s i o n V e r s i o n > - 
-             < R e p o r t I D > R e p o r t   I D < / R e p o r t I D > - 
-             < R e p o r t N a m e > R e p o r t   n a m e < / R e p o r t N a m e > +             < E x t e n s i o n I d > E x t e n s i o n   I D < / E x t e n s i o n I d > + 
+             < E x t e n s i o n N a m e > E x t e n s i o n   N a m e < / E x t e n s i o n N a m e > + 
+             < E x t e n s i o n P u b l i s h e r > E x t e n s i o n   P u b l i s h e r < / E x t e n s i o n P u b l i s h e r > + 
+             < E x t e n s i o n V e r s i o n > E x t e n s i o n   V e r s i o n < / E x t e n s i o n V e r s i o n > + 
+             < R e p o r t I d > R e p o r t   I D < / R e p o r t I d > + 
+             < R e p o r t N a m e > R e p o r t   N a m e < / R e p o r t N a m e >   
              < A b o u t T h i s R e p o r t T i t l e > A b o u t   T h i s   R e p o r t   T i t l e < / A b o u t T h i s R e p o r t T i t l e >   
@@ -2329,17 +2329,19 @@
  
              < T e n a n t E n t r a I d > T e n a n t   E n t r a   I d < / T e n a n t E n t r a I d >   
-             < E n v i r o n m e n t N a m e > E n v i r o n m e n t   n a m e < / E n v i r o n m e n t N a m e > - 
-             < E n v i r o n m e n t T y p e > E n v i r o n m e n t   t y p e < / E n v i r o n m e n t T y p e > - 
-             < C o m p a n y N a m e > C o m p a n y   n a m e < / C o m p a n y N a m e > - 
-             < C o m p a n y I d > C o m p a n y   I d < / C o m p a n y I d > - 
-             < U s e r N a m e > U s e r   n a m e < / U s e r N a m e > - 
-             < D a t e A n d T i m e > D a t e   a n d   t i m e < / D a t e A n d T i m e > +             < E n v i r o n m e n t N a m e > E n v i r o n m e n t   N a m e < / E n v i r o n m e n t N a m e > + 
+             < E n v i r o n m e n t T y p e > E n v i r o n m e n t   T y p e < / E n v i r o n m e n t T y p e > + 
+             < C o m p a n y N a m e > C o m p a n y   N a m e < / C o m p a n y N a m e > + 
+             < C o m p a n y D i s p l a y N a m e > C o m p a n y   D i s p l a y   N a m e < / C o m p a n y D i s p l a y N a m e > + 
+             < C o m p a n y I d > C o m p a n y   I D < / C o m p a n y I d > + 
+             < U s e r N a m e > U s e r   N a m e < / U s e r N a m e > + 
+             < D a t e A n d T i m e > D a t e   a n d   T i m e < / D a t e A n d T i m e >   
              < L a n g u a g e > L a n g u a g e < / L a n g u a g e >   
@@ -2349,9 +2351,9 @@
  
                  < Y e a r > Y e a r < / Y e a r >   
-                 < M o n t h N u m b e r > M o n t h   n u m b e r < / M o n t h N u m b e r > - 
-                 < D a y N u m b e r > D a y   n u m b e r < / D a y N u m b e r > +                 < M o n t h N u m b e r > M o n t h   N u m b e r < / M o n t h N u m b e r > + 
+                 < D a y N u m b e r > D a y   N u m b e r < / D a y N u m b e r >   
                  < H o u r > H o u r < / H o u r >   

</xml_diff>

<commit_message>
Syncing with version 28.0.39176.0
</commit_message>
<xml_diff>
--- a/Apps/W1/PaymentPractices/app/src/Reports/Payment Practice by Period.docx
+++ b/Apps/W1/PaymentPractices/app/src/Reports/Payment Practice by Period.docx
@@ -2301,21 +2301,21 @@
  
  < N a v W o r d R e p o r t X m l P a r t   x m l n s = " u r n : m i c r o s o f t - d y n a m i c s - n a v / r e p o r t s / P a y m e n t _ P r a c t i c e / 6 8 5 / " >   
-     < B C R e p o r t I n f o r m a t i o n   x m l n s = " " > +     < B C R e p o r t I n f o r m a t i o n >   
          < R e p o r t M e t a d a t a >   
-             < E x t e n s i o n I D > E x t e n s i o n   I D < / E x t e n s i o n I D > - 
-             < E x t e n s i o n N a m e > E x t e n s i o n   n a m e < / E x t e n s i o n N a m e > - 
-             < E x t e n s i o n P u b l i s h e r > E x t e n s i o n   p u b l i s h e r < / E x t e n s i o n P u b l i s h e r > - 
-             < E x t e n s i o n V e r s i o n > E x t e n s i o n   v e r s i o n < / E x t e n s i o n V e r s i o n > - 
-             < R e p o r t I D > R e p o r t   I D < / R e p o r t I D > - 
-             < R e p o r t N a m e > R e p o r t   n a m e < / R e p o r t N a m e > +             < E x t e n s i o n I d > E x t e n s i o n   I D < / E x t e n s i o n I d > + 
+             < E x t e n s i o n N a m e > E x t e n s i o n   N a m e < / E x t e n s i o n N a m e > + 
+             < E x t e n s i o n P u b l i s h e r > E x t e n s i o n   P u b l i s h e r < / E x t e n s i o n P u b l i s h e r > + 
+             < E x t e n s i o n V e r s i o n > E x t e n s i o n   V e r s i o n < / E x t e n s i o n V e r s i o n > + 
+             < R e p o r t I d > R e p o r t   I D < / R e p o r t I d > + 
+             < R e p o r t N a m e > R e p o r t   N a m e < / R e p o r t N a m e >   
              < A b o u t T h i s R e p o r t T i t l e > A b o u t   T h i s   R e p o r t   T i t l e < / A b o u t T h i s R e p o r t T i t l e >   
@@ -2329,17 +2329,19 @@
  
              < T e n a n t E n t r a I d > T e n a n t   E n t r a   I d < / T e n a n t E n t r a I d >   
-             < E n v i r o n m e n t N a m e > E n v i r o n m e n t   n a m e < / E n v i r o n m e n t N a m e > - 
-             < E n v i r o n m e n t T y p e > E n v i r o n m e n t   t y p e < / E n v i r o n m e n t T y p e > - 
-             < C o m p a n y N a m e > C o m p a n y   n a m e < / C o m p a n y N a m e > - 
-             < C o m p a n y I d > C o m p a n y   I d < / C o m p a n y I d > - 
-             < U s e r N a m e > U s e r   n a m e < / U s e r N a m e > - 
-             < D a t e A n d T i m e > D a t e   a n d   t i m e < / D a t e A n d T i m e > +             < E n v i r o n m e n t N a m e > E n v i r o n m e n t   N a m e < / E n v i r o n m e n t N a m e > + 
+             < E n v i r o n m e n t T y p e > E n v i r o n m e n t   T y p e < / E n v i r o n m e n t T y p e > + 
+             < C o m p a n y N a m e > C o m p a n y   N a m e < / C o m p a n y N a m e > + 
+             < C o m p a n y D i s p l a y N a m e > C o m p a n y   D i s p l a y   N a m e < / C o m p a n y D i s p l a y N a m e > + 
+             < C o m p a n y I d > C o m p a n y   I D < / C o m p a n y I d > + 
+             < U s e r N a m e > U s e r   N a m e < / U s e r N a m e > + 
+             < D a t e A n d T i m e > D a t e   a n d   T i m e < / D a t e A n d T i m e >   
              < L a n g u a g e > L a n g u a g e < / L a n g u a g e >   
@@ -2349,9 +2351,9 @@
  
                  < Y e a r > Y e a r < / Y e a r >   
-                 < M o n t h N u m b e r > M o n t h   n u m b e r < / M o n t h N u m b e r > - 
-                 < D a y N u m b e r > D a y   n u m b e r < / D a y N u m b e r > +                 < M o n t h N u m b e r > M o n t h   N u m b e r < / M o n t h N u m b e r > + 
+                 < D a y N u m b e r > D a y   N u m b e r < / D a y N u m b e r >   
                  < H o u r > H o u r < / H o u r >   

</xml_diff>

<commit_message>
Syncing with version 28.0.39176.0 (#29145)
Fixes
[AB#560539](https://dynamicssmb2.visualstudio.com/1fcb79e7-ab07-432a-a3c6-6cf5a88ba4a5/_workitems/edit/560539)
</commit_message>
<xml_diff>
--- a/Apps/W1/PaymentPractices/app/src/Reports/Payment Practice by Period.docx
+++ b/Apps/W1/PaymentPractices/app/src/Reports/Payment Practice by Period.docx
@@ -2301,21 +2301,21 @@
  
  < N a v W o r d R e p o r t X m l P a r t   x m l n s = " u r n : m i c r o s o f t - d y n a m i c s - n a v / r e p o r t s / P a y m e n t _ P r a c t i c e / 6 8 5 / " >   
-     < B C R e p o r t I n f o r m a t i o n   x m l n s = " " > +     < B C R e p o r t I n f o r m a t i o n >   
          < R e p o r t M e t a d a t a >   
-             < E x t e n s i o n I D > E x t e n s i o n   I D < / E x t e n s i o n I D > - 
-             < E x t e n s i o n N a m e > E x t e n s i o n   n a m e < / E x t e n s i o n N a m e > - 
-             < E x t e n s i o n P u b l i s h e r > E x t e n s i o n   p u b l i s h e r < / E x t e n s i o n P u b l i s h e r > - 
-             < E x t e n s i o n V e r s i o n > E x t e n s i o n   v e r s i o n < / E x t e n s i o n V e r s i o n > - 
-             < R e p o r t I D > R e p o r t   I D < / R e p o r t I D > - 
-             < R e p o r t N a m e > R e p o r t   n a m e < / R e p o r t N a m e > +             < E x t e n s i o n I d > E x t e n s i o n   I D < / E x t e n s i o n I d > + 
+             < E x t e n s i o n N a m e > E x t e n s i o n   N a m e < / E x t e n s i o n N a m e > + 
+             < E x t e n s i o n P u b l i s h e r > E x t e n s i o n   P u b l i s h e r < / E x t e n s i o n P u b l i s h e r > + 
+             < E x t e n s i o n V e r s i o n > E x t e n s i o n   V e r s i o n < / E x t e n s i o n V e r s i o n > + 
+             < R e p o r t I d > R e p o r t   I D < / R e p o r t I d > + 
+             < R e p o r t N a m e > R e p o r t   N a m e < / R e p o r t N a m e >   
              < A b o u t T h i s R e p o r t T i t l e > A b o u t   T h i s   R e p o r t   T i t l e < / A b o u t T h i s R e p o r t T i t l e >   
@@ -2329,17 +2329,19 @@
  
              < T e n a n t E n t r a I d > T e n a n t   E n t r a   I d < / T e n a n t E n t r a I d >   
-             < E n v i r o n m e n t N a m e > E n v i r o n m e n t   n a m e < / E n v i r o n m e n t N a m e > - 
-             < E n v i r o n m e n t T y p e > E n v i r o n m e n t   t y p e < / E n v i r o n m e n t T y p e > - 
-             < C o m p a n y N a m e > C o m p a n y   n a m e < / C o m p a n y N a m e > - 
-             < C o m p a n y I d > C o m p a n y   I d < / C o m p a n y I d > - 
-             < U s e r N a m e > U s e r   n a m e < / U s e r N a m e > - 
-             < D a t e A n d T i m e > D a t e   a n d   t i m e < / D a t e A n d T i m e > +             < E n v i r o n m e n t N a m e > E n v i r o n m e n t   N a m e < / E n v i r o n m e n t N a m e > + 
+             < E n v i r o n m e n t T y p e > E n v i r o n m e n t   T y p e < / E n v i r o n m e n t T y p e > + 
+             < C o m p a n y N a m e > C o m p a n y   N a m e < / C o m p a n y N a m e > + 
+             < C o m p a n y D i s p l a y N a m e > C o m p a n y   D i s p l a y   N a m e < / C o m p a n y D i s p l a y N a m e > + 
+             < C o m p a n y I d > C o m p a n y   I D < / C o m p a n y I d > + 
+             < U s e r N a m e > U s e r   N a m e < / U s e r N a m e > + 
+             < D a t e A n d T i m e > D a t e   a n d   T i m e < / D a t e A n d T i m e >   
              < L a n g u a g e > L a n g u a g e < / L a n g u a g e >   
@@ -2349,9 +2351,9 @@
  
                  < Y e a r > Y e a r < / Y e a r >   
-                 < M o n t h N u m b e r > M o n t h   n u m b e r < / M o n t h N u m b e r > - 
-                 < D a y N u m b e r > D a y   n u m b e r < / D a y N u m b e r > +                 < M o n t h N u m b e r > M o n t h   N u m b e r < / M o n t h N u m b e r > + 
+                 < D a y N u m b e r > D a y   N u m b e r < / D a y N u m b e r >   
                  < H o u r > H o u r < / H o u r >   

</xml_diff>